<commit_message>
Se agrega el documento de word con las respuestas
</commit_message>
<xml_diff>
--- a/BASH/Ejercicio1/TP1-Linux.docx
+++ b/BASH/Ejercicio1/TP1-Linux.docx
@@ -214,19 +214,7 @@
         <w:rPr>
           <w:b/>
         </w:rPr>
-        <w:t>“</w:t>
-      </w:r>
-      <w:r>
-        <w:rPr>
-          <w:b/>
-        </w:rPr>
-        <w:t>condición tributaria con denominación Apellido y Nombre</w:t>
-      </w:r>
-      <w:r>
-        <w:rPr>
-          <w:b/>
-        </w:rPr>
-        <w:t>”</w:t>
+        <w:t>“condición tributaria con denominación Apellido y Nombre”</w:t>
       </w:r>
       <w:r>
         <w:rPr>
@@ -246,19 +234,7 @@
       </w:r>
       <w:proofErr w:type="gramEnd"/>
       <w:r>
-        <w:t xml:space="preserve"> exista el CUIT) el apellido, nombre y </w:t>
-      </w:r>
-      <w:r>
-        <w:t xml:space="preserve">CUIT </w:t>
-      </w:r>
-      <w:r>
-        <w:t xml:space="preserve">del </w:t>
-      </w:r>
-      <w:r>
-        <w:t xml:space="preserve">CUIT </w:t>
-      </w:r>
-      <w:r>
-        <w:t>pasado por el primer parámetro.</w:t>
+        <w:t xml:space="preserve"> exista el CUIT) el apellido, nombre y CUIT del CUIT pasado por el primer parámetro.</w:t>
       </w:r>
     </w:p>
     <w:p>
@@ -322,16 +298,22 @@
       <w:pPr>
         <w:pStyle w:val="Prrafodelista"/>
       </w:pPr>
-      <w:bookmarkStart w:id="0" w:name="_GoBack"/>
-      <w:bookmarkEnd w:id="0"/>
       <w:r>
         <w:rPr>
           <w:noProof/>
         </w:rPr>
         <w:drawing>
-          <wp:inline distT="0" distB="0" distL="0" distR="0" wp14:anchorId="013E3B77" wp14:editId="4DB8F638">
-            <wp:extent cx="5400040" cy="2928620"/>
-            <wp:effectExtent l="0" t="0" r="0" b="5080"/>
+          <wp:anchor distT="0" distB="0" distL="114300" distR="114300" simplePos="0" relativeHeight="251658240" behindDoc="0" locked="0" layoutInCell="1" allowOverlap="1" wp14:anchorId="104C0BAF" wp14:editId="32C53235">
+            <wp:simplePos x="0" y="0"/>
+            <wp:positionH relativeFrom="column">
+              <wp:posOffset>453390</wp:posOffset>
+            </wp:positionH>
+            <wp:positionV relativeFrom="paragraph">
+              <wp:posOffset>-1905</wp:posOffset>
+            </wp:positionV>
+            <wp:extent cx="5219700" cy="3886200"/>
+            <wp:effectExtent l="0" t="0" r="0" b="0"/>
+            <wp:wrapTopAndBottom/>
             <wp:docPr id="1" name="Imagen 1"/>
             <wp:cNvGraphicFramePr>
               <a:graphicFrameLocks xmlns:a="http://schemas.openxmlformats.org/drawingml/2006/main" noChangeAspect="1"/>
@@ -344,7 +326,13 @@
                     <pic:cNvPicPr/>
                   </pic:nvPicPr>
                   <pic:blipFill>
-                    <a:blip r:embed="rId5"/>
+                    <a:blip r:embed="rId5">
+                      <a:extLst>
+                        <a:ext uri="{28A0092B-C50C-407E-A947-70E740481C1C}">
+                          <a14:useLocalDpi xmlns:a14="http://schemas.microsoft.com/office/drawing/2010/main" val="0"/>
+                        </a:ext>
+                      </a:extLst>
+                    </a:blip>
                     <a:stretch>
                       <a:fillRect/>
                     </a:stretch>
@@ -352,7 +340,7 @@
                   <pic:spPr>
                     <a:xfrm>
                       <a:off x="0" y="0"/>
-                      <a:ext cx="5400040" cy="2928620"/>
+                      <a:ext cx="5219700" cy="3886200"/>
                     </a:xfrm>
                     <a:prstGeom prst="rect">
                       <a:avLst/>
@@ -361,13 +349,29 @@
                 </pic:pic>
               </a:graphicData>
             </a:graphic>
-          </wp:inline>
+          </wp:anchor>
         </w:drawing>
+      </w:r>
+      <w:r>
+        <w:t>Nota: se tuvo que eliminar la anteúltima línea (</w:t>
+      </w:r>
+      <w:proofErr w:type="spellStart"/>
+      <w:r>
+        <w:t>e</w:t>
+      </w:r>
+      <w:bookmarkStart w:id="0" w:name="_GoBack"/>
+      <w:bookmarkEnd w:id="0"/>
+      <w:r>
+        <w:t>xit</w:t>
+      </w:r>
+      <w:proofErr w:type="spellEnd"/>
+      <w:r>
+        <w:t>) porque sino se terminaba la ejecución</w:t>
       </w:r>
     </w:p>
     <w:sectPr>
       <w:pgSz w:w="11906" w:h="16838"/>
-      <w:pgMar w:top="1417" w:right="1701" w:bottom="1417" w:left="1701" w:header="708" w:footer="708" w:gutter="0"/>
+      <w:pgMar w:top="720" w:right="720" w:bottom="720" w:left="720" w:header="708" w:footer="708" w:gutter="0"/>
       <w:cols w:space="708"/>
       <w:docGrid w:linePitch="360"/>
     </w:sectPr>

</xml_diff>